<commit_message>
db connection, liquibase and lombok
</commit_message>
<xml_diff>
--- a/The Toy Project.docx
+++ b/The Toy Project.docx
@@ -28,107 +28,226 @@
         <w:t>I know it will be a pleasant journey for me. I am eagerly waiting to see that smile on a little child when I gift a donated expensive toy, whose parent cannot afford to buy it.</w:t>
       </w:r>
     </w:p>
+    <w:p/>
+    <w:p>
+      <w:r>
+        <w:t>I am looking for donors who can donate their toys to underprivileged children.</w:t>
+      </w:r>
+    </w:p>
+    <w:p>
+      <w:r>
+        <w:t xml:space="preserve">Destiny has chosen your child to be born in your family so he can play with toys which millions of kids born in </w:t>
+      </w:r>
+      <w:r>
+        <w:t xml:space="preserve">a </w:t>
+      </w:r>
+      <w:r>
+        <w:t xml:space="preserve">poor family cannot </w:t>
+      </w:r>
+      <w:r>
+        <w:t>afford</w:t>
+      </w:r>
+      <w:r>
+        <w:t xml:space="preserve">. To bring a smile on the faces of these innocent poor kids is all my effort </w:t>
+      </w:r>
+      <w:r>
+        <w:t xml:space="preserve">for. </w:t>
+      </w:r>
+    </w:p>
+    <w:p/>
+    <w:p>
+      <w:r>
+        <w:t xml:space="preserve">I develop a system wherein you can trustfully donate toys you are willing to donate. My system will be as transparent as it can. I intend to </w:t>
+      </w:r>
+      <w:r>
+        <w:t>operate a frontend and backend service.</w:t>
+      </w:r>
+    </w:p>
+    <w:p>
+      <w:r>
+        <w:t>The frontend service is for receiving donation requests.</w:t>
+      </w:r>
+    </w:p>
+    <w:p>
+      <w:r>
+        <w:t>The backend service is for stocking, refurbishing and distributing.</w:t>
+      </w:r>
+    </w:p>
+    <w:p/>
+    <w:p/>
+    <w:p/>
+    <w:p>
+      <w:r>
+        <w:t>There are 3 players in this system viz., the donor, the admin and the receiver.</w:t>
+      </w:r>
+    </w:p>
+    <w:p>
+      <w:r>
+        <w:t xml:space="preserve">The internet based system is mainly for the interaction for the donor and admin. Admin is supposed to keep the functioning as transparent as possible, so that we build a trust. Overall this IT system is a Non-Profit organization. </w:t>
+      </w:r>
+    </w:p>
+    <w:p/>
+    <w:p>
+      <w:r>
+        <w:t xml:space="preserve">The interaction with the system involves as first step for </w:t>
+      </w:r>
+      <w:r>
+        <w:t xml:space="preserve">a </w:t>
+      </w:r>
+      <w:r>
+        <w:t xml:space="preserve">donor is to register itself. So that </w:t>
+      </w:r>
+      <w:r>
+        <w:t>they can track their donated good</w:t>
+      </w:r>
+      <w:r>
+        <w:t>s.</w:t>
+      </w:r>
+    </w:p>
+    <w:p/>
+    <w:p>
+      <w:r>
+        <w:t xml:space="preserve"> </w:t>
+      </w:r>
+    </w:p>
+    <w:p/>
+    <w:p>
+      <w:r>
+        <w:t xml:space="preserve">  </w:t>
+      </w:r>
+      <w:r>
+        <w:t xml:space="preserve"> </w:t>
+      </w:r>
+    </w:p>
+    <w:p/>
+    <w:p/>
+    <w:p/>
+    <w:p/>
+    <w:p>
+      <w:r>
+        <w:t xml:space="preserve">There will be forms of registration as common service. This will be called by donor </w:t>
+      </w:r>
+      <w:proofErr w:type="spellStart"/>
+      <w:r>
+        <w:t>microservice</w:t>
+      </w:r>
+      <w:proofErr w:type="spellEnd"/>
+      <w:r>
+        <w:t>.</w:t>
+      </w:r>
+    </w:p>
+    <w:p>
+      <w:r>
+        <w:t xml:space="preserve">We will be having 3 </w:t>
+      </w:r>
+      <w:proofErr w:type="spellStart"/>
+      <w:r>
+        <w:t>microservices</w:t>
+      </w:r>
+      <w:proofErr w:type="spellEnd"/>
+      <w:r>
+        <w:t xml:space="preserve"> viz., registration, donor and admin.</w:t>
+      </w:r>
+    </w:p>
+    <w:p>
+      <w:r>
+        <w:t xml:space="preserve">The donor </w:t>
+      </w:r>
+      <w:proofErr w:type="spellStart"/>
+      <w:r>
+        <w:t>microservice</w:t>
+      </w:r>
+      <w:proofErr w:type="spellEnd"/>
+      <w:r>
+        <w:t xml:space="preserve"> will take care of requesting toys pickup. </w:t>
+      </w:r>
+    </w:p>
+    <w:p>
+      <w:r>
+        <w:t xml:space="preserve">The admin </w:t>
+      </w:r>
+      <w:proofErr w:type="spellStart"/>
+      <w:r>
+        <w:t>microservice</w:t>
+      </w:r>
+      <w:proofErr w:type="spellEnd"/>
+      <w:r>
+        <w:t xml:space="preserve"> is respo</w:t>
+      </w:r>
+      <w:r>
+        <w:t xml:space="preserve">nsible for confirming reception </w:t>
+      </w:r>
+      <w:r>
+        <w:t xml:space="preserve">of toys. </w:t>
+      </w:r>
+    </w:p>
+    <w:p>
+      <w:r>
+        <w:t xml:space="preserve">The registration </w:t>
+      </w:r>
+      <w:proofErr w:type="spellStart"/>
+      <w:r>
+        <w:t>microsevice</w:t>
+      </w:r>
+      <w:proofErr w:type="spellEnd"/>
+      <w:r>
+        <w:t xml:space="preserve"> is responsible for registering donors and other roles.</w:t>
+      </w:r>
+    </w:p>
+    <w:p/>
+    <w:p/>
+    <w:p>
+      <w:r>
+        <w:t xml:space="preserve">The </w:t>
+      </w:r>
+      <w:r>
+        <w:t xml:space="preserve">form for donor after registration will contain number of items they are willing to donate, and then can see their request being processed. </w:t>
+      </w:r>
+    </w:p>
+    <w:p/>
+    <w:p>
+      <w:r>
+        <w:t xml:space="preserve">A pickup service will be arranged for them. Once they arrive at the store room the status of the toys donated changes to received. </w:t>
+      </w:r>
+    </w:p>
+    <w:p>
+      <w:r>
+        <w:t>Now judgement is made whether these toys need repair. If it requires repair, then it is send to the workshop. After enough collection is made then a poor locality is found and the toys are distributed to the local school or given to individual kids.</w:t>
+      </w:r>
+    </w:p>
+    <w:p/>
+    <w:p>
+      <w:r>
+        <w:t>There will be additional information to describe about poor locality.</w:t>
+      </w:r>
+    </w:p>
+    <w:p>
+      <w:r>
+        <w:t xml:space="preserve">Socio-economic status of the states around India. </w:t>
+      </w:r>
+    </w:p>
+    <w:p>
+      <w:r>
+        <w:t xml:space="preserve">This website aspires to do more for poor and down trodden. </w:t>
+      </w:r>
+    </w:p>
+    <w:p/>
+    <w:p/>
+    <w:p/>
+    <w:p/>
+    <w:p/>
+    <w:p/>
+    <w:p/>
+    <w:p/>
+    <w:p/>
     <w:p>
       <w:bookmarkStart w:id="0" w:name="_GoBack"/>
       <w:bookmarkEnd w:id="0"/>
     </w:p>
-    <w:p>
-      <w:r>
-        <w:t>I am looking for donors who can donate their toys to underprivileged children.</w:t>
-      </w:r>
-    </w:p>
-    <w:p>
-      <w:r>
-        <w:t xml:space="preserve">Destiny has chosen your child to be born in your family so he can play with toys which millions of kids born in </w:t>
-      </w:r>
-      <w:r>
-        <w:t xml:space="preserve">a </w:t>
-      </w:r>
-      <w:r>
-        <w:t xml:space="preserve">poor family cannot </w:t>
-      </w:r>
-      <w:r>
-        <w:t>afford</w:t>
-      </w:r>
-      <w:r>
-        <w:t xml:space="preserve">. To bring a smile on the faces of these innocent poor kids is all my effort </w:t>
-      </w:r>
-      <w:r>
-        <w:t xml:space="preserve">for. </w:t>
-      </w:r>
-    </w:p>
-    <w:p/>
-    <w:p>
-      <w:r>
-        <w:t xml:space="preserve">I develop a system wherein you can trustfully donate toys you are willing to donate. My system will be as transparent as it can. I intend to </w:t>
-      </w:r>
-      <w:r>
-        <w:t>operate a frontend and backend service.</w:t>
-      </w:r>
-    </w:p>
-    <w:p>
-      <w:r>
-        <w:t>The frontend service is for receiving donation requests.</w:t>
-      </w:r>
-    </w:p>
-    <w:p>
-      <w:r>
-        <w:t>The backend service is for stocking, refurbishing and distributing.</w:t>
-      </w:r>
-    </w:p>
-    <w:p/>
-    <w:p/>
-    <w:p/>
-    <w:p>
-      <w:r>
-        <w:t>There are 3 players in this system viz., the donor, the admin and the receiver.</w:t>
-      </w:r>
-    </w:p>
-    <w:p>
-      <w:r>
-        <w:t xml:space="preserve">The internet based system is mainly for the interaction for the donor and admin. Admin is supposed to keep the functioning as transparent as possible, so that we build a trust. Overall this IT system is a Non-Profit organization. </w:t>
-      </w:r>
-    </w:p>
-    <w:p/>
-    <w:p>
-      <w:r>
-        <w:t xml:space="preserve">The interaction with the system involves as first step for </w:t>
-      </w:r>
-      <w:r>
-        <w:t xml:space="preserve">a </w:t>
-      </w:r>
-      <w:r>
-        <w:t xml:space="preserve">donor is to register itself. So that </w:t>
-      </w:r>
-      <w:r>
-        <w:t>they can track their donated good</w:t>
-      </w:r>
-      <w:r>
-        <w:t>s.</w:t>
-      </w:r>
-    </w:p>
-    <w:p/>
-    <w:p>
-      <w:r>
-        <w:t xml:space="preserve"> </w:t>
-      </w:r>
-    </w:p>
-    <w:p/>
-    <w:p>
-      <w:r>
-        <w:t xml:space="preserve">  </w:t>
-      </w:r>
-      <w:r>
-        <w:t xml:space="preserve"> </w:t>
-      </w:r>
-    </w:p>
-    <w:p/>
-    <w:p/>
-    <w:p/>
-    <w:p/>
-    <w:p>
-      <w:r>
-        <w:t xml:space="preserve">There will be forms of registration as common service. This will be called by donor </w:t>
+    <w:p/>
+    <w:p>
+      <w:r>
+        <w:t xml:space="preserve">Technical discussion. Every </w:t>
       </w:r>
       <w:proofErr w:type="spellStart"/>
       <w:r>
@@ -136,102 +255,45 @@
       </w:r>
       <w:proofErr w:type="spellEnd"/>
       <w:r>
-        <w:t>.</w:t>
-      </w:r>
-    </w:p>
-    <w:p>
-      <w:r>
-        <w:t xml:space="preserve">We will be having 3 </w:t>
+        <w:t xml:space="preserve"> will point to one db. Hence every </w:t>
       </w:r>
       <w:proofErr w:type="spellStart"/>
       <w:r>
-        <w:t>microservices</w:t>
+        <w:t>microservice</w:t>
       </w:r>
       <w:proofErr w:type="spellEnd"/>
       <w:r>
-        <w:t xml:space="preserve"> viz., registration, donor and admin.</w:t>
-      </w:r>
-    </w:p>
-    <w:p>
-      <w:r>
-        <w:t xml:space="preserve">The donor </w:t>
+        <w:t xml:space="preserve"> will contain the configuration of the db. I plan to use </w:t>
       </w:r>
       <w:proofErr w:type="spellStart"/>
       <w:r>
-        <w:t>microservice</w:t>
+        <w:t>docker</w:t>
       </w:r>
       <w:proofErr w:type="spellEnd"/>
       <w:r>
-        <w:t xml:space="preserve"> will take care of requesting toys pickup. </w:t>
-      </w:r>
-    </w:p>
-    <w:p>
-      <w:r>
-        <w:t xml:space="preserve">The admin </w:t>
+        <w:t xml:space="preserve"> for myself connection before I move to production. The </w:t>
       </w:r>
       <w:proofErr w:type="spellStart"/>
       <w:r>
-        <w:t>microservice</w:t>
+        <w:t>db</w:t>
       </w:r>
       <w:proofErr w:type="spellEnd"/>
       <w:r>
-        <w:t xml:space="preserve"> is respo</w:t>
-      </w:r>
-      <w:r>
-        <w:t xml:space="preserve">nsible for confirming reception </w:t>
-      </w:r>
-      <w:r>
-        <w:t xml:space="preserve">of toys. </w:t>
-      </w:r>
-    </w:p>
-    <w:p>
-      <w:r>
-        <w:t xml:space="preserve">The registration </w:t>
+        <w:t xml:space="preserve"> script will be written using </w:t>
       </w:r>
       <w:proofErr w:type="spellStart"/>
       <w:r>
-        <w:t>microsevice</w:t>
+        <w:t>Liquibase</w:t>
       </w:r>
       <w:proofErr w:type="spellEnd"/>
       <w:r>
-        <w:t xml:space="preserve"> is responsible for registering donors and other roles.</w:t>
-      </w:r>
-    </w:p>
-    <w:p/>
-    <w:p/>
-    <w:p>
-      <w:r>
-        <w:t xml:space="preserve">The </w:t>
-      </w:r>
-      <w:r>
-        <w:t xml:space="preserve">form for donor after registration will contain number of items they are willing to donate, and then can see their request being processed. </w:t>
-      </w:r>
-    </w:p>
-    <w:p/>
-    <w:p>
-      <w:r>
-        <w:t xml:space="preserve">A pickup service will be arranged for them. Once they arrive at the store room the status of the toys donated changes to received. </w:t>
-      </w:r>
-    </w:p>
-    <w:p>
-      <w:r>
-        <w:t>Now judgement is made whether these toys need repair. If it requires repair, then it is send to the workshop. After enough collection is made then a poor locality is found and the toys are distributed to the local school or given to individual kids.</w:t>
-      </w:r>
-    </w:p>
-    <w:p/>
-    <w:p>
-      <w:r>
-        <w:t>There will be additional information to describe about poor locality.</w:t>
-      </w:r>
-    </w:p>
-    <w:p>
-      <w:r>
-        <w:t xml:space="preserve">Socio-economic status of the states around India. </w:t>
-      </w:r>
-    </w:p>
-    <w:p>
-      <w:r>
-        <w:t xml:space="preserve">This website aspires to do more for poor and down trodden. </w:t>
+        <w:t xml:space="preserve">. </w:t>
+      </w:r>
+    </w:p>
+    <w:p/>
+    <w:p>
+      <w:r>
+        <w:t>The first entity will be the donor.</w:t>
       </w:r>
     </w:p>
     <w:p/>

</xml_diff>